<commit_message>
#3: updated fix with additional info
</commit_message>
<xml_diff>
--- a/docs/issues/issues_20220323/compile_issue3_fix_20220323a.docx
+++ b/docs/issues/issues_20220323/compile_issue3_fix_20220323a.docx
@@ -331,10 +331,10 @@
           <w:noProof/>
         </w:rPr>
         <w:drawing>
-          <wp:inline distT="0" distB="0" distL="0" distR="0" wp14:anchorId="58C4F262" wp14:editId="16936E6C">
+          <wp:inline distT="0" distB="0" distL="0" distR="0" wp14:anchorId="357A5293" wp14:editId="1E4634FD">
             <wp:extent cx="5943600" cy="3549650"/>
             <wp:effectExtent l="0" t="0" r="0" b="0"/>
-            <wp:docPr id="2" name="Picture 2"/>
+            <wp:docPr id="3" name="Picture 3"/>
             <wp:cNvGraphicFramePr>
               <a:graphicFrameLocks xmlns:a="http://schemas.openxmlformats.org/drawingml/2006/main" noChangeAspect="1"/>
             </wp:cNvGraphicFramePr>
@@ -379,7 +379,105 @@
           <w:sz w:val="28"/>
           <w:szCs w:val="28"/>
         </w:rPr>
-        <w:t xml:space="preserve">We were facing “undefined reference” and “first defined here” errors because we used extern keyword for a global variable in wrong way. Previously, we declared our extern variables in header file, which consists of only declaration and not definition but in actual usage, a global variable must be declared and defined on source or header file where we define that variable, </w:t>
+        <w:t xml:space="preserve">We were facing “undefined reference” and “first defined here” errors because we used extern keyword for a global variable in wrong way. Previously, we declared our </w:t>
+      </w:r>
+      <w:r>
+        <w:rPr>
+          <w:sz w:val="28"/>
+          <w:szCs w:val="28"/>
+        </w:rPr>
+        <w:t>extern variables</w:t>
+      </w:r>
+      <w:r>
+        <w:rPr>
+          <w:sz w:val="28"/>
+          <w:szCs w:val="28"/>
+        </w:rPr>
+        <w:t xml:space="preserve"> and used extern keyword</w:t>
+      </w:r>
+      <w:r>
+        <w:rPr>
+          <w:sz w:val="28"/>
+          <w:szCs w:val="28"/>
+        </w:rPr>
+        <w:t xml:space="preserve"> in header file and source files as well. But in actual usage,</w:t>
+      </w:r>
+      <w:r>
+        <w:rPr>
+          <w:sz w:val="28"/>
+          <w:szCs w:val="28"/>
+        </w:rPr>
+        <w:t xml:space="preserve"> a global variable must be declared</w:t>
+      </w:r>
+      <w:r>
+        <w:rPr>
+          <w:sz w:val="28"/>
+          <w:szCs w:val="28"/>
+        </w:rPr>
+        <w:t xml:space="preserve"> where it is defined</w:t>
+      </w:r>
+      <w:r>
+        <w:rPr>
+          <w:sz w:val="28"/>
+          <w:szCs w:val="28"/>
+        </w:rPr>
+        <w:t xml:space="preserve">, or it must be declared once in a program globally </w:t>
+      </w:r>
+      <w:r>
+        <w:rPr>
+          <w:sz w:val="28"/>
+          <w:szCs w:val="28"/>
+        </w:rPr>
+        <w:t xml:space="preserve">without definition </w:t>
+      </w:r>
+      <w:r>
+        <w:rPr>
+          <w:sz w:val="28"/>
+          <w:szCs w:val="28"/>
+        </w:rPr>
+        <w:t>and then can be extended several times using ‘extern’ keyword</w:t>
+      </w:r>
+      <w:r>
+        <w:rPr>
+          <w:sz w:val="28"/>
+          <w:szCs w:val="28"/>
+        </w:rPr>
+        <w:t xml:space="preserve"> for definition purpose</w:t>
+      </w:r>
+      <w:r>
+        <w:rPr>
+          <w:sz w:val="28"/>
+          <w:szCs w:val="28"/>
+        </w:rPr>
+        <w:t>.</w:t>
+      </w:r>
+      <w:r>
+        <w:rPr>
+          <w:sz w:val="28"/>
+          <w:szCs w:val="28"/>
+        </w:rPr>
+        <w:t xml:space="preserve"> </w:t>
+      </w:r>
+      <w:r>
+        <w:rPr>
+          <w:sz w:val="28"/>
+          <w:szCs w:val="28"/>
+        </w:rPr>
+        <w:t xml:space="preserve">A variable can be declared various times </w:t>
+      </w:r>
+      <w:r>
+        <w:rPr>
+          <w:sz w:val="28"/>
+          <w:szCs w:val="28"/>
+        </w:rPr>
+        <w:t xml:space="preserve">but </w:t>
+      </w:r>
+      <w:r>
+        <w:rPr>
+          <w:sz w:val="28"/>
+          <w:szCs w:val="28"/>
+        </w:rPr>
+        <w:t>it can be defined only once in a program.</w:t>
       </w:r>
     </w:p>
     <w:p>
@@ -396,6 +494,7 @@
           <w:sz w:val="28"/>
           <w:szCs w:val="28"/>
         </w:rPr>
+        <w:lastRenderedPageBreak/>
         <w:t>F</w:t>
       </w:r>
       <w:r>
@@ -425,14 +524,7 @@
           <w:sz w:val="28"/>
           <w:szCs w:val="28"/>
         </w:rPr>
-        <w:t xml:space="preserve"> in main() function, </w:t>
-      </w:r>
-      <w:r>
-        <w:rPr>
-          <w:sz w:val="28"/>
-          <w:szCs w:val="28"/>
-        </w:rPr>
-        <w:t>therefore it is best to declare the global variable on main.c source file where the main function is present.</w:t>
+        <w:t xml:space="preserve"> in main() function, i.e. The input variables are defined only once inside main() function.</w:t>
       </w:r>
     </w:p>
     <w:p>
@@ -448,7 +540,6 @@
           <w:sz w:val="28"/>
           <w:szCs w:val="28"/>
         </w:rPr>
-        <w:lastRenderedPageBreak/>
         <w:t>It is necessary to declare a global variable outside function so that whole program gets access to it.</w:t>
       </w:r>
     </w:p>
@@ -464,10 +555,144 @@
           <w:sz w:val="28"/>
           <w:szCs w:val="28"/>
         </w:rPr>
-        <w:t>Now, to use the values entered by user on other source files (or other function) we use “extern” keyword. Therefore, by using “extern” keyword in other file, a variable from one file (where it gets defined) can be accessed/used in other file.</w:t>
+        <w:t>Now, to use the values entered by user on other source files (or other function) we use “extern” keyword. Therefore, by using “extern” keyword in other file, a variable from one file (w</w:t>
+      </w:r>
+      <w:r>
+        <w:rPr>
+          <w:sz w:val="28"/>
+          <w:szCs w:val="28"/>
+        </w:rPr>
+        <w:t>here it gets defined) can be acc</w:t>
+      </w:r>
+      <w:r>
+        <w:rPr>
+          <w:sz w:val="28"/>
+          <w:szCs w:val="28"/>
+        </w:rPr>
+        <w:t>essed/used in other file.</w:t>
+      </w:r>
+    </w:p>
+    <w:p>
+      <w:pPr>
+        <w:rPr>
+          <w:sz w:val="28"/>
+          <w:szCs w:val="28"/>
+        </w:rPr>
+      </w:pPr>
+      <w:r>
+        <w:rPr>
+          <w:sz w:val="28"/>
+          <w:szCs w:val="28"/>
+        </w:rPr>
+        <w:t xml:space="preserve">To avoid multiple times </w:t>
+      </w:r>
+      <w:r>
+        <w:rPr>
+          <w:sz w:val="28"/>
+          <w:szCs w:val="28"/>
+        </w:rPr>
+        <w:t>declaring a variable in a multi-</w:t>
+      </w:r>
+      <w:r>
+        <w:rPr>
+          <w:sz w:val="28"/>
+          <w:szCs w:val="28"/>
+        </w:rPr>
+        <w:t>source files,</w:t>
+      </w:r>
+      <w:r>
+        <w:rPr>
+          <w:sz w:val="28"/>
+          <w:szCs w:val="28"/>
+        </w:rPr>
+        <w:t xml:space="preserve"> we</w:t>
+      </w:r>
+      <w:r>
+        <w:rPr>
+          <w:sz w:val="28"/>
+          <w:szCs w:val="28"/>
+        </w:rPr>
+        <w:t xml:space="preserve"> can use</w:t>
+      </w:r>
+      <w:r>
+        <w:rPr>
+          <w:sz w:val="28"/>
+          <w:szCs w:val="28"/>
+        </w:rPr>
+        <w:t xml:space="preserve"> ‘extern’ keyword in header file.</w:t>
+      </w:r>
+      <w:r>
+        <w:rPr>
+          <w:sz w:val="28"/>
+          <w:szCs w:val="28"/>
+        </w:rPr>
+        <w:t xml:space="preserve"> Therefore, we have extended our global variable in header file using ‘extern’ keyword, thus</w:t>
+      </w:r>
+      <w:r>
+        <w:rPr>
+          <w:sz w:val="28"/>
+          <w:szCs w:val="28"/>
+        </w:rPr>
+        <w:t xml:space="preserve"> the values of a global variable</w:t>
+      </w:r>
+      <w:r>
+        <w:rPr>
+          <w:sz w:val="28"/>
+          <w:szCs w:val="28"/>
+        </w:rPr>
+        <w:t xml:space="preserve"> from main.c file is extended to header file.</w:t>
+      </w:r>
+      <w:r>
+        <w:rPr>
+          <w:sz w:val="28"/>
+          <w:szCs w:val="28"/>
+        </w:rPr>
+        <w:t xml:space="preserve"> Now by including the header file</w:t>
+      </w:r>
+      <w:r>
+        <w:rPr>
+          <w:sz w:val="28"/>
+          <w:szCs w:val="28"/>
+        </w:rPr>
+        <w:t xml:space="preserve"> (#include “filename.h”)</w:t>
+      </w:r>
+      <w:r>
+        <w:rPr>
+          <w:sz w:val="28"/>
+          <w:szCs w:val="28"/>
+        </w:rPr>
+        <w:t xml:space="preserve"> </w:t>
+      </w:r>
+      <w:r>
+        <w:rPr>
+          <w:sz w:val="28"/>
+          <w:szCs w:val="28"/>
+        </w:rPr>
+        <w:t xml:space="preserve">inside the required source file, </w:t>
+      </w:r>
+      <w:r>
+        <w:rPr>
+          <w:sz w:val="28"/>
+          <w:szCs w:val="28"/>
+        </w:rPr>
+        <w:t xml:space="preserve">we can </w:t>
+      </w:r>
+      <w:r>
+        <w:rPr>
+          <w:sz w:val="28"/>
+          <w:szCs w:val="28"/>
+        </w:rPr>
+        <w:t xml:space="preserve">able </w:t>
       </w:r>
       <w:bookmarkStart w:id="0" w:name="_GoBack"/>
       <w:bookmarkEnd w:id="0"/>
+      <w:r>
+        <w:rPr>
+          <w:sz w:val="28"/>
+          <w:szCs w:val="28"/>
+        </w:rPr>
+        <w:t>extend the global variable in that required source file as well.</w:t>
+      </w:r>
     </w:p>
     <w:p>
       <w:pPr>

</xml_diff>